<commit_message>
added initial eda and historical player data code
</commit_message>
<xml_diff>
--- a/Premier_League_API_Column_Descriptions.docx
+++ b/Premier_League_API_Column_Descriptions.docx
@@ -7,6 +7,7 @@
         <w:t>Here's a brief description of each column from the Premier League API Bootstrap data:</w:t>
       </w:r>
     </w:p>
+    <w:p/>
     <w:p>
       <w:pPr>
         <w:numPr>
@@ -533,6 +534,7 @@
           <w:b/>
           <w:bCs/>
         </w:rPr>
+        <w:lastRenderedPageBreak/>
         <w:t>special</w:t>
       </w:r>
       <w:r>
@@ -552,552 +554,552 @@
           <w:b/>
           <w:bCs/>
         </w:rPr>
+        <w:t>squad_number</w:t>
+      </w:r>
+      <w:proofErr w:type="spellEnd"/>
+      <w:r>
+        <w:t>: The player's shirt number.</w:t>
+      </w:r>
+    </w:p>
+    <w:p>
+      <w:pPr>
+        <w:numPr>
+          <w:ilvl w:val="0"/>
+          <w:numId w:val="1"/>
+        </w:numPr>
+      </w:pPr>
+      <w:r>
+        <w:rPr>
+          <w:b/>
+          <w:bCs/>
+        </w:rPr>
+        <w:t>status</w:t>
+      </w:r>
+      <w:r>
+        <w:t>: The player's current status (e.g., available, injured, suspended).</w:t>
+      </w:r>
+    </w:p>
+    <w:p>
+      <w:pPr>
+        <w:numPr>
+          <w:ilvl w:val="0"/>
+          <w:numId w:val="1"/>
+        </w:numPr>
+      </w:pPr>
+      <w:r>
+        <w:rPr>
+          <w:b/>
+          <w:bCs/>
+        </w:rPr>
+        <w:t>team</w:t>
+      </w:r>
+      <w:r>
+        <w:t>: The team ID the player is currently playing for.</w:t>
+      </w:r>
+    </w:p>
+    <w:p>
+      <w:pPr>
+        <w:numPr>
+          <w:ilvl w:val="0"/>
+          <w:numId w:val="1"/>
+        </w:numPr>
+      </w:pPr>
+      <w:proofErr w:type="spellStart"/>
+      <w:r>
+        <w:rPr>
+          <w:b/>
+          <w:bCs/>
+        </w:rPr>
+        <w:t>team_code</w:t>
+      </w:r>
+      <w:proofErr w:type="spellEnd"/>
+      <w:r>
+        <w:t>: A unique code representing the player's team.</w:t>
+      </w:r>
+    </w:p>
+    <w:p>
+      <w:pPr>
+        <w:numPr>
+          <w:ilvl w:val="0"/>
+          <w:numId w:val="1"/>
+        </w:numPr>
+      </w:pPr>
+      <w:proofErr w:type="spellStart"/>
+      <w:r>
+        <w:rPr>
+          <w:b/>
+          <w:bCs/>
+        </w:rPr>
+        <w:t>total_points</w:t>
+      </w:r>
+      <w:proofErr w:type="spellEnd"/>
+      <w:r>
+        <w:t>: The total points the player has scored so far this season.</w:t>
+      </w:r>
+    </w:p>
+    <w:p>
+      <w:pPr>
+        <w:numPr>
+          <w:ilvl w:val="0"/>
+          <w:numId w:val="1"/>
+        </w:numPr>
+      </w:pPr>
+      <w:proofErr w:type="spellStart"/>
+      <w:r>
+        <w:rPr>
+          <w:b/>
+          <w:bCs/>
+        </w:rPr>
+        <w:t>transfers_in</w:t>
+      </w:r>
+      <w:proofErr w:type="spellEnd"/>
+      <w:r>
+        <w:t>: The total number of transfers in for this player during the season.</w:t>
+      </w:r>
+    </w:p>
+    <w:p>
+      <w:pPr>
+        <w:numPr>
+          <w:ilvl w:val="0"/>
+          <w:numId w:val="1"/>
+        </w:numPr>
+      </w:pPr>
+      <w:proofErr w:type="spellStart"/>
+      <w:r>
+        <w:rPr>
+          <w:b/>
+          <w:bCs/>
+        </w:rPr>
+        <w:t>transfers_in_event</w:t>
+      </w:r>
+      <w:proofErr w:type="spellEnd"/>
+      <w:r>
+        <w:t xml:space="preserve">: The number of transfers in for this player during the current </w:t>
+      </w:r>
+      <w:proofErr w:type="spellStart"/>
+      <w:r>
+        <w:t>gameweek</w:t>
+      </w:r>
+      <w:proofErr w:type="spellEnd"/>
+      <w:r>
+        <w:t>.</w:t>
+      </w:r>
+    </w:p>
+    <w:p>
+      <w:pPr>
+        <w:numPr>
+          <w:ilvl w:val="0"/>
+          <w:numId w:val="1"/>
+        </w:numPr>
+      </w:pPr>
+      <w:proofErr w:type="spellStart"/>
+      <w:r>
+        <w:rPr>
+          <w:b/>
+          <w:bCs/>
+        </w:rPr>
+        <w:t>transfers_out</w:t>
+      </w:r>
+      <w:proofErr w:type="spellEnd"/>
+      <w:r>
+        <w:t>: The total number of transfers out for this player during the season.</w:t>
+      </w:r>
+    </w:p>
+    <w:p>
+      <w:pPr>
+        <w:numPr>
+          <w:ilvl w:val="0"/>
+          <w:numId w:val="1"/>
+        </w:numPr>
+      </w:pPr>
+      <w:proofErr w:type="spellStart"/>
+      <w:r>
+        <w:rPr>
+          <w:b/>
+          <w:bCs/>
+        </w:rPr>
+        <w:t>transfers_out_event</w:t>
+      </w:r>
+      <w:proofErr w:type="spellEnd"/>
+      <w:r>
+        <w:t xml:space="preserve">: The number of transfers out for this player during the current </w:t>
+      </w:r>
+      <w:proofErr w:type="spellStart"/>
+      <w:r>
+        <w:t>gameweek</w:t>
+      </w:r>
+      <w:proofErr w:type="spellEnd"/>
+      <w:r>
+        <w:t>.</w:t>
+      </w:r>
+    </w:p>
+    <w:p>
+      <w:pPr>
+        <w:numPr>
+          <w:ilvl w:val="0"/>
+          <w:numId w:val="1"/>
+        </w:numPr>
+      </w:pPr>
+      <w:proofErr w:type="spellStart"/>
+      <w:r>
+        <w:rPr>
+          <w:b/>
+          <w:bCs/>
+        </w:rPr>
+        <w:t>value_form</w:t>
+      </w:r>
+      <w:proofErr w:type="spellEnd"/>
+      <w:r>
+        <w:t>: The player's form value, calculated as form/price.</w:t>
+      </w:r>
+    </w:p>
+    <w:p>
+      <w:pPr>
+        <w:numPr>
+          <w:ilvl w:val="0"/>
+          <w:numId w:val="1"/>
+        </w:numPr>
+      </w:pPr>
+      <w:proofErr w:type="spellStart"/>
+      <w:r>
+        <w:rPr>
+          <w:b/>
+          <w:bCs/>
+        </w:rPr>
+        <w:t>value_season</w:t>
+      </w:r>
+      <w:proofErr w:type="spellEnd"/>
+      <w:r>
+        <w:t xml:space="preserve">: The player's season value, calculated as </w:t>
+      </w:r>
+      <w:proofErr w:type="spellStart"/>
+      <w:r>
+        <w:t>total_points</w:t>
+      </w:r>
+      <w:proofErr w:type="spellEnd"/>
+      <w:r>
+        <w:t>/price.</w:t>
+      </w:r>
+    </w:p>
+    <w:p>
+      <w:pPr>
+        <w:numPr>
+          <w:ilvl w:val="0"/>
+          <w:numId w:val="1"/>
+        </w:numPr>
+      </w:pPr>
+      <w:proofErr w:type="spellStart"/>
+      <w:r>
+        <w:rPr>
+          <w:b/>
+          <w:bCs/>
+        </w:rPr>
+        <w:t>web_name</w:t>
+      </w:r>
+      <w:proofErr w:type="spellEnd"/>
+      <w:r>
+        <w:t>: The player's display name, used on the Fantasy Premier League website.</w:t>
+      </w:r>
+    </w:p>
+    <w:p>
+      <w:pPr>
+        <w:numPr>
+          <w:ilvl w:val="0"/>
+          <w:numId w:val="1"/>
+        </w:numPr>
+      </w:pPr>
+      <w:r>
+        <w:rPr>
+          <w:b/>
+          <w:bCs/>
+        </w:rPr>
+        <w:t>minutes</w:t>
+      </w:r>
+      <w:r>
+        <w:t>: The total minutes the player has played during the season.</w:t>
+      </w:r>
+    </w:p>
+    <w:p>
+      <w:pPr>
+        <w:numPr>
+          <w:ilvl w:val="0"/>
+          <w:numId w:val="1"/>
+        </w:numPr>
+      </w:pPr>
+      <w:proofErr w:type="spellStart"/>
+      <w:r>
+        <w:rPr>
+          <w:b/>
+          <w:bCs/>
+        </w:rPr>
+        <w:t>goals_scored</w:t>
+      </w:r>
+      <w:proofErr w:type="spellEnd"/>
+      <w:r>
+        <w:t>: The total number of goals the player has scored during the season.</w:t>
+      </w:r>
+    </w:p>
+    <w:p>
+      <w:pPr>
+        <w:numPr>
+          <w:ilvl w:val="0"/>
+          <w:numId w:val="1"/>
+        </w:numPr>
+      </w:pPr>
+      <w:r>
+        <w:rPr>
+          <w:b/>
+          <w:bCs/>
+        </w:rPr>
+        <w:t>assists</w:t>
+      </w:r>
+      <w:r>
+        <w:t>: The total number of assists the player has provided during the season.</w:t>
+      </w:r>
+    </w:p>
+    <w:p>
+      <w:pPr>
+        <w:numPr>
+          <w:ilvl w:val="0"/>
+          <w:numId w:val="1"/>
+        </w:numPr>
+      </w:pPr>
+      <w:proofErr w:type="spellStart"/>
+      <w:r>
+        <w:rPr>
+          <w:b/>
+          <w:bCs/>
+        </w:rPr>
+        <w:t>clean_sheets</w:t>
+      </w:r>
+      <w:proofErr w:type="spellEnd"/>
+      <w:r>
+        <w:t>: The number of clean sheets (no goals conceded) the player has been involved in.</w:t>
+      </w:r>
+    </w:p>
+    <w:p>
+      <w:pPr>
+        <w:numPr>
+          <w:ilvl w:val="0"/>
+          <w:numId w:val="1"/>
+        </w:numPr>
+      </w:pPr>
+      <w:proofErr w:type="spellStart"/>
+      <w:r>
+        <w:rPr>
+          <w:b/>
+          <w:bCs/>
+        </w:rPr>
+        <w:t>goals_conceded</w:t>
+      </w:r>
+      <w:proofErr w:type="spellEnd"/>
+      <w:r>
+        <w:t>: The number of goals conceded by the player's team while he was on the pitch.</w:t>
+      </w:r>
+    </w:p>
+    <w:p>
+      <w:pPr>
+        <w:numPr>
+          <w:ilvl w:val="0"/>
+          <w:numId w:val="1"/>
+        </w:numPr>
+      </w:pPr>
+      <w:proofErr w:type="spellStart"/>
+      <w:r>
+        <w:rPr>
+          <w:b/>
+          <w:bCs/>
+        </w:rPr>
+        <w:t>own_goals</w:t>
+      </w:r>
+      <w:proofErr w:type="spellEnd"/>
+      <w:r>
+        <w:t>: The number of own goals the player has scored.</w:t>
+      </w:r>
+    </w:p>
+    <w:p>
+      <w:pPr>
+        <w:numPr>
+          <w:ilvl w:val="0"/>
+          <w:numId w:val="1"/>
+        </w:numPr>
+      </w:pPr>
+      <w:proofErr w:type="spellStart"/>
+      <w:r>
+        <w:rPr>
+          <w:b/>
+          <w:bCs/>
+        </w:rPr>
+        <w:t>penalties_saved</w:t>
+      </w:r>
+      <w:proofErr w:type="spellEnd"/>
+      <w:r>
+        <w:t>: The number of penalties the player (usually a goalkeeper) has saved.</w:t>
+      </w:r>
+    </w:p>
+    <w:p>
+      <w:pPr>
+        <w:numPr>
+          <w:ilvl w:val="0"/>
+          <w:numId w:val="1"/>
+        </w:numPr>
+      </w:pPr>
+      <w:proofErr w:type="spellStart"/>
+      <w:r>
+        <w:rPr>
+          <w:b/>
+          <w:bCs/>
+        </w:rPr>
+        <w:t>penalties_missed</w:t>
+      </w:r>
+      <w:proofErr w:type="spellEnd"/>
+      <w:r>
+        <w:t>: The number of penalties the player has missed.</w:t>
+      </w:r>
+    </w:p>
+    <w:p>
+      <w:pPr>
+        <w:numPr>
+          <w:ilvl w:val="0"/>
+          <w:numId w:val="1"/>
+        </w:numPr>
+      </w:pPr>
+      <w:proofErr w:type="spellStart"/>
+      <w:r>
+        <w:rPr>
+          <w:b/>
+          <w:bCs/>
+        </w:rPr>
+        <w:t>yellow_cards</w:t>
+      </w:r>
+      <w:proofErr w:type="spellEnd"/>
+      <w:r>
+        <w:t>: The number of yellow cards the player has received.</w:t>
+      </w:r>
+    </w:p>
+    <w:p>
+      <w:pPr>
+        <w:numPr>
+          <w:ilvl w:val="0"/>
+          <w:numId w:val="1"/>
+        </w:numPr>
+      </w:pPr>
+      <w:proofErr w:type="spellStart"/>
+      <w:r>
+        <w:rPr>
+          <w:b/>
+          <w:bCs/>
+        </w:rPr>
+        <w:t>red_cards</w:t>
+      </w:r>
+      <w:proofErr w:type="spellEnd"/>
+      <w:r>
+        <w:t>: The number of red cards the player has received.</w:t>
+      </w:r>
+    </w:p>
+    <w:p>
+      <w:pPr>
+        <w:numPr>
+          <w:ilvl w:val="0"/>
+          <w:numId w:val="1"/>
+        </w:numPr>
+      </w:pPr>
+      <w:r>
+        <w:rPr>
+          <w:b/>
+          <w:bCs/>
+        </w:rPr>
+        <w:t>saves</w:t>
+      </w:r>
+      <w:r>
+        <w:t>: The total number of saves made by the player (goalkeeper).</w:t>
+      </w:r>
+    </w:p>
+    <w:p>
+      <w:pPr>
+        <w:numPr>
+          <w:ilvl w:val="0"/>
+          <w:numId w:val="1"/>
+        </w:numPr>
+      </w:pPr>
+      <w:r>
+        <w:rPr>
+          <w:b/>
+          <w:bCs/>
+        </w:rPr>
+        <w:t>bonus</w:t>
+      </w:r>
+      <w:r>
+        <w:t>: The total bonus points the player has received.</w:t>
+      </w:r>
+    </w:p>
+    <w:p>
+      <w:pPr>
+        <w:numPr>
+          <w:ilvl w:val="0"/>
+          <w:numId w:val="1"/>
+        </w:numPr>
+      </w:pPr>
+      <w:r>
+        <w:rPr>
+          <w:b/>
+          <w:bCs/>
+        </w:rPr>
+        <w:t>bps</w:t>
+      </w:r>
+      <w:r>
+        <w:t>: The player's Bonus Points System score, used to calculate bonus points.</w:t>
+      </w:r>
+    </w:p>
+    <w:p>
+      <w:pPr>
+        <w:numPr>
+          <w:ilvl w:val="0"/>
+          <w:numId w:val="1"/>
+        </w:numPr>
+      </w:pPr>
+      <w:r>
+        <w:rPr>
+          <w:b/>
+          <w:bCs/>
+        </w:rPr>
+        <w:t>influence</w:t>
+      </w:r>
+      <w:r>
+        <w:t>: A metric that measures the player's influence on the pitch, contributing to BPS.</w:t>
+      </w:r>
+    </w:p>
+    <w:p>
+      <w:pPr>
+        <w:numPr>
+          <w:ilvl w:val="0"/>
+          <w:numId w:val="1"/>
+        </w:numPr>
+      </w:pPr>
+      <w:r>
+        <w:rPr>
+          <w:b/>
+          <w:bCs/>
+        </w:rPr>
+        <w:t>creativity</w:t>
+      </w:r>
+      <w:r>
+        <w:t>: A metric that measures the player's creativity, contributing to BPS.</w:t>
+      </w:r>
+    </w:p>
+    <w:p>
+      <w:pPr>
+        <w:numPr>
+          <w:ilvl w:val="0"/>
+          <w:numId w:val="1"/>
+        </w:numPr>
+      </w:pPr>
+      <w:r>
+        <w:rPr>
+          <w:b/>
+          <w:bCs/>
+        </w:rPr>
         <w:lastRenderedPageBreak/>
-        <w:t>squad_number</w:t>
-      </w:r>
-      <w:proofErr w:type="spellEnd"/>
-      <w:r>
-        <w:t>: The player's shirt number.</w:t>
-      </w:r>
-    </w:p>
-    <w:p>
-      <w:pPr>
-        <w:numPr>
-          <w:ilvl w:val="0"/>
-          <w:numId w:val="1"/>
-        </w:numPr>
-      </w:pPr>
-      <w:r>
-        <w:rPr>
-          <w:b/>
-          <w:bCs/>
-        </w:rPr>
-        <w:t>status</w:t>
-      </w:r>
-      <w:r>
-        <w:t>: The player's current status (e.g., available, injured, suspended).</w:t>
-      </w:r>
-    </w:p>
-    <w:p>
-      <w:pPr>
-        <w:numPr>
-          <w:ilvl w:val="0"/>
-          <w:numId w:val="1"/>
-        </w:numPr>
-      </w:pPr>
-      <w:r>
-        <w:rPr>
-          <w:b/>
-          <w:bCs/>
-        </w:rPr>
-        <w:t>team</w:t>
-      </w:r>
-      <w:r>
-        <w:t>: The team ID the player is currently playing for.</w:t>
-      </w:r>
-    </w:p>
-    <w:p>
-      <w:pPr>
-        <w:numPr>
-          <w:ilvl w:val="0"/>
-          <w:numId w:val="1"/>
-        </w:numPr>
-      </w:pPr>
-      <w:proofErr w:type="spellStart"/>
-      <w:r>
-        <w:rPr>
-          <w:b/>
-          <w:bCs/>
-        </w:rPr>
-        <w:t>team_code</w:t>
-      </w:r>
-      <w:proofErr w:type="spellEnd"/>
-      <w:r>
-        <w:t>: A unique code representing the player's team.</w:t>
-      </w:r>
-    </w:p>
-    <w:p>
-      <w:pPr>
-        <w:numPr>
-          <w:ilvl w:val="0"/>
-          <w:numId w:val="1"/>
-        </w:numPr>
-      </w:pPr>
-      <w:proofErr w:type="spellStart"/>
-      <w:r>
-        <w:rPr>
-          <w:b/>
-          <w:bCs/>
-        </w:rPr>
-        <w:t>total_points</w:t>
-      </w:r>
-      <w:proofErr w:type="spellEnd"/>
-      <w:r>
-        <w:t>: The total points the player has scored so far this season.</w:t>
-      </w:r>
-    </w:p>
-    <w:p>
-      <w:pPr>
-        <w:numPr>
-          <w:ilvl w:val="0"/>
-          <w:numId w:val="1"/>
-        </w:numPr>
-      </w:pPr>
-      <w:proofErr w:type="spellStart"/>
-      <w:r>
-        <w:rPr>
-          <w:b/>
-          <w:bCs/>
-        </w:rPr>
-        <w:t>transfers_in</w:t>
-      </w:r>
-      <w:proofErr w:type="spellEnd"/>
-      <w:r>
-        <w:t>: The total number of transfers in for this player during the season.</w:t>
-      </w:r>
-    </w:p>
-    <w:p>
-      <w:pPr>
-        <w:numPr>
-          <w:ilvl w:val="0"/>
-          <w:numId w:val="1"/>
-        </w:numPr>
-      </w:pPr>
-      <w:proofErr w:type="spellStart"/>
-      <w:r>
-        <w:rPr>
-          <w:b/>
-          <w:bCs/>
-        </w:rPr>
-        <w:t>transfers_in_event</w:t>
-      </w:r>
-      <w:proofErr w:type="spellEnd"/>
-      <w:r>
-        <w:t xml:space="preserve">: The number of transfers in for this player during the current </w:t>
-      </w:r>
-      <w:proofErr w:type="spellStart"/>
-      <w:r>
-        <w:t>gameweek</w:t>
-      </w:r>
-      <w:proofErr w:type="spellEnd"/>
-      <w:r>
-        <w:t>.</w:t>
-      </w:r>
-    </w:p>
-    <w:p>
-      <w:pPr>
-        <w:numPr>
-          <w:ilvl w:val="0"/>
-          <w:numId w:val="1"/>
-        </w:numPr>
-      </w:pPr>
-      <w:proofErr w:type="spellStart"/>
-      <w:r>
-        <w:rPr>
-          <w:b/>
-          <w:bCs/>
-        </w:rPr>
-        <w:t>transfers_out</w:t>
-      </w:r>
-      <w:proofErr w:type="spellEnd"/>
-      <w:r>
-        <w:t>: The total number of transfers out for this player during the season.</w:t>
-      </w:r>
-    </w:p>
-    <w:p>
-      <w:pPr>
-        <w:numPr>
-          <w:ilvl w:val="0"/>
-          <w:numId w:val="1"/>
-        </w:numPr>
-      </w:pPr>
-      <w:proofErr w:type="spellStart"/>
-      <w:r>
-        <w:rPr>
-          <w:b/>
-          <w:bCs/>
-        </w:rPr>
-        <w:t>transfers_out_event</w:t>
-      </w:r>
-      <w:proofErr w:type="spellEnd"/>
-      <w:r>
-        <w:t xml:space="preserve">: The number of transfers out for this player during the current </w:t>
-      </w:r>
-      <w:proofErr w:type="spellStart"/>
-      <w:r>
-        <w:t>gameweek</w:t>
-      </w:r>
-      <w:proofErr w:type="spellEnd"/>
-      <w:r>
-        <w:t>.</w:t>
-      </w:r>
-    </w:p>
-    <w:p>
-      <w:pPr>
-        <w:numPr>
-          <w:ilvl w:val="0"/>
-          <w:numId w:val="1"/>
-        </w:numPr>
-      </w:pPr>
-      <w:proofErr w:type="spellStart"/>
-      <w:r>
-        <w:rPr>
-          <w:b/>
-          <w:bCs/>
-        </w:rPr>
-        <w:t>value_form</w:t>
-      </w:r>
-      <w:proofErr w:type="spellEnd"/>
-      <w:r>
-        <w:t>: The player's form value, calculated as form/price.</w:t>
-      </w:r>
-    </w:p>
-    <w:p>
-      <w:pPr>
-        <w:numPr>
-          <w:ilvl w:val="0"/>
-          <w:numId w:val="1"/>
-        </w:numPr>
-      </w:pPr>
-      <w:proofErr w:type="spellStart"/>
-      <w:r>
-        <w:rPr>
-          <w:b/>
-          <w:bCs/>
-        </w:rPr>
-        <w:t>value_season</w:t>
-      </w:r>
-      <w:proofErr w:type="spellEnd"/>
-      <w:r>
-        <w:t xml:space="preserve">: The player's season value, calculated as </w:t>
-      </w:r>
-      <w:proofErr w:type="spellStart"/>
-      <w:r>
-        <w:t>total_points</w:t>
-      </w:r>
-      <w:proofErr w:type="spellEnd"/>
-      <w:r>
-        <w:t>/price.</w:t>
-      </w:r>
-    </w:p>
-    <w:p>
-      <w:pPr>
-        <w:numPr>
-          <w:ilvl w:val="0"/>
-          <w:numId w:val="1"/>
-        </w:numPr>
-      </w:pPr>
-      <w:proofErr w:type="spellStart"/>
-      <w:r>
-        <w:rPr>
-          <w:b/>
-          <w:bCs/>
-        </w:rPr>
-        <w:t>web_name</w:t>
-      </w:r>
-      <w:proofErr w:type="spellEnd"/>
-      <w:r>
-        <w:t>: The player's display name, used on the Fantasy Premier League website.</w:t>
-      </w:r>
-    </w:p>
-    <w:p>
-      <w:pPr>
-        <w:numPr>
-          <w:ilvl w:val="0"/>
-          <w:numId w:val="1"/>
-        </w:numPr>
-      </w:pPr>
-      <w:r>
-        <w:rPr>
-          <w:b/>
-          <w:bCs/>
-        </w:rPr>
-        <w:t>minutes</w:t>
-      </w:r>
-      <w:r>
-        <w:t>: The total minutes the player has played during the season.</w:t>
-      </w:r>
-    </w:p>
-    <w:p>
-      <w:pPr>
-        <w:numPr>
-          <w:ilvl w:val="0"/>
-          <w:numId w:val="1"/>
-        </w:numPr>
-      </w:pPr>
-      <w:proofErr w:type="spellStart"/>
-      <w:r>
-        <w:rPr>
-          <w:b/>
-          <w:bCs/>
-        </w:rPr>
-        <w:t>goals_scored</w:t>
-      </w:r>
-      <w:proofErr w:type="spellEnd"/>
-      <w:r>
-        <w:t>: The total number of goals the player has scored during the season.</w:t>
-      </w:r>
-    </w:p>
-    <w:p>
-      <w:pPr>
-        <w:numPr>
-          <w:ilvl w:val="0"/>
-          <w:numId w:val="1"/>
-        </w:numPr>
-      </w:pPr>
-      <w:r>
-        <w:rPr>
-          <w:b/>
-          <w:bCs/>
-        </w:rPr>
-        <w:t>assists</w:t>
-      </w:r>
-      <w:r>
-        <w:t>: The total number of assists the player has provided during the season.</w:t>
-      </w:r>
-    </w:p>
-    <w:p>
-      <w:pPr>
-        <w:numPr>
-          <w:ilvl w:val="0"/>
-          <w:numId w:val="1"/>
-        </w:numPr>
-      </w:pPr>
-      <w:proofErr w:type="spellStart"/>
-      <w:r>
-        <w:rPr>
-          <w:b/>
-          <w:bCs/>
-        </w:rPr>
-        <w:t>clean_sheets</w:t>
-      </w:r>
-      <w:proofErr w:type="spellEnd"/>
-      <w:r>
-        <w:t>: The number of clean sheets (no goals conceded) the player has been involved in.</w:t>
-      </w:r>
-    </w:p>
-    <w:p>
-      <w:pPr>
-        <w:numPr>
-          <w:ilvl w:val="0"/>
-          <w:numId w:val="1"/>
-        </w:numPr>
-      </w:pPr>
-      <w:proofErr w:type="spellStart"/>
-      <w:r>
-        <w:rPr>
-          <w:b/>
-          <w:bCs/>
-        </w:rPr>
-        <w:t>goals_conceded</w:t>
-      </w:r>
-      <w:proofErr w:type="spellEnd"/>
-      <w:r>
-        <w:t>: The number of goals conceded by the player's team while he was on the pitch.</w:t>
-      </w:r>
-    </w:p>
-    <w:p>
-      <w:pPr>
-        <w:numPr>
-          <w:ilvl w:val="0"/>
-          <w:numId w:val="1"/>
-        </w:numPr>
-      </w:pPr>
-      <w:proofErr w:type="spellStart"/>
-      <w:r>
-        <w:rPr>
-          <w:b/>
-          <w:bCs/>
-        </w:rPr>
-        <w:t>own_goals</w:t>
-      </w:r>
-      <w:proofErr w:type="spellEnd"/>
-      <w:r>
-        <w:t>: The number of own goals the player has scored.</w:t>
-      </w:r>
-    </w:p>
-    <w:p>
-      <w:pPr>
-        <w:numPr>
-          <w:ilvl w:val="0"/>
-          <w:numId w:val="1"/>
-        </w:numPr>
-      </w:pPr>
-      <w:proofErr w:type="spellStart"/>
-      <w:r>
-        <w:rPr>
-          <w:b/>
-          <w:bCs/>
-        </w:rPr>
-        <w:t>penalties_saved</w:t>
-      </w:r>
-      <w:proofErr w:type="spellEnd"/>
-      <w:r>
-        <w:t>: The number of penalties the player (usually a goalkeeper) has saved.</w:t>
-      </w:r>
-    </w:p>
-    <w:p>
-      <w:pPr>
-        <w:numPr>
-          <w:ilvl w:val="0"/>
-          <w:numId w:val="1"/>
-        </w:numPr>
-      </w:pPr>
-      <w:proofErr w:type="spellStart"/>
-      <w:r>
-        <w:rPr>
-          <w:b/>
-          <w:bCs/>
-        </w:rPr>
-        <w:t>penalties_missed</w:t>
-      </w:r>
-      <w:proofErr w:type="spellEnd"/>
-      <w:r>
-        <w:t>: The number of penalties the player has missed.</w:t>
-      </w:r>
-    </w:p>
-    <w:p>
-      <w:pPr>
-        <w:numPr>
-          <w:ilvl w:val="0"/>
-          <w:numId w:val="1"/>
-        </w:numPr>
-      </w:pPr>
-      <w:proofErr w:type="spellStart"/>
-      <w:r>
-        <w:rPr>
-          <w:b/>
-          <w:bCs/>
-        </w:rPr>
-        <w:t>yellow_cards</w:t>
-      </w:r>
-      <w:proofErr w:type="spellEnd"/>
-      <w:r>
-        <w:t>: The number of yellow cards the player has received.</w:t>
-      </w:r>
-    </w:p>
-    <w:p>
-      <w:pPr>
-        <w:numPr>
-          <w:ilvl w:val="0"/>
-          <w:numId w:val="1"/>
-        </w:numPr>
-      </w:pPr>
-      <w:proofErr w:type="spellStart"/>
-      <w:r>
-        <w:rPr>
-          <w:b/>
-          <w:bCs/>
-        </w:rPr>
-        <w:t>red_cards</w:t>
-      </w:r>
-      <w:proofErr w:type="spellEnd"/>
-      <w:r>
-        <w:t>: The number of red cards the player has received.</w:t>
-      </w:r>
-    </w:p>
-    <w:p>
-      <w:pPr>
-        <w:numPr>
-          <w:ilvl w:val="0"/>
-          <w:numId w:val="1"/>
-        </w:numPr>
-      </w:pPr>
-      <w:r>
-        <w:rPr>
-          <w:b/>
-          <w:bCs/>
-        </w:rPr>
-        <w:t>saves</w:t>
-      </w:r>
-      <w:r>
-        <w:t>: The total number of saves made by the player (goalkeeper).</w:t>
-      </w:r>
-    </w:p>
-    <w:p>
-      <w:pPr>
-        <w:numPr>
-          <w:ilvl w:val="0"/>
-          <w:numId w:val="1"/>
-        </w:numPr>
-      </w:pPr>
-      <w:r>
-        <w:rPr>
-          <w:b/>
-          <w:bCs/>
-        </w:rPr>
-        <w:t>bonus</w:t>
-      </w:r>
-      <w:r>
-        <w:t>: The total bonus points the player has received.</w:t>
-      </w:r>
-    </w:p>
-    <w:p>
-      <w:pPr>
-        <w:numPr>
-          <w:ilvl w:val="0"/>
-          <w:numId w:val="1"/>
-        </w:numPr>
-      </w:pPr>
-      <w:r>
-        <w:rPr>
-          <w:b/>
-          <w:bCs/>
-        </w:rPr>
-        <w:t>bps</w:t>
-      </w:r>
-      <w:r>
-        <w:t>: The player's Bonus Points System score, used to calculate bonus points.</w:t>
-      </w:r>
-    </w:p>
-    <w:p>
-      <w:pPr>
-        <w:numPr>
-          <w:ilvl w:val="0"/>
-          <w:numId w:val="1"/>
-        </w:numPr>
-      </w:pPr>
-      <w:r>
-        <w:rPr>
-          <w:b/>
-          <w:bCs/>
-        </w:rPr>
-        <w:t>influence</w:t>
-      </w:r>
-      <w:r>
-        <w:t>: A metric that measures the player's influence on the pitch, contributing to BPS.</w:t>
-      </w:r>
-    </w:p>
-    <w:p>
-      <w:pPr>
-        <w:numPr>
-          <w:ilvl w:val="0"/>
-          <w:numId w:val="1"/>
-        </w:numPr>
-      </w:pPr>
-      <w:r>
-        <w:rPr>
-          <w:b/>
-          <w:bCs/>
-        </w:rPr>
-        <w:t>creativity</w:t>
-      </w:r>
-      <w:r>
-        <w:t>: A metric that measures the player's creativity, contributing to BPS.</w:t>
-      </w:r>
-    </w:p>
-    <w:p>
-      <w:pPr>
-        <w:numPr>
-          <w:ilvl w:val="0"/>
-          <w:numId w:val="1"/>
-        </w:numPr>
-      </w:pPr>
-      <w:r>
-        <w:rPr>
-          <w:b/>
-          <w:bCs/>
-        </w:rPr>
         <w:t>threat</w:t>
       </w:r>
       <w:r>
@@ -1117,508 +1119,508 @@
           <w:b/>
           <w:bCs/>
         </w:rPr>
+        <w:t>ict_index</w:t>
+      </w:r>
+      <w:proofErr w:type="spellEnd"/>
+      <w:r>
+        <w:t>: A composite index combining Influence, Creativity, and Threat, used to assess a player's overall potential.</w:t>
+      </w:r>
+    </w:p>
+    <w:p>
+      <w:pPr>
+        <w:numPr>
+          <w:ilvl w:val="0"/>
+          <w:numId w:val="1"/>
+        </w:numPr>
+      </w:pPr>
+      <w:r>
+        <w:rPr>
+          <w:b/>
+          <w:bCs/>
+        </w:rPr>
+        <w:t>starts</w:t>
+      </w:r>
+      <w:r>
+        <w:t>: The number of games the player has started.</w:t>
+      </w:r>
+    </w:p>
+    <w:p>
+      <w:pPr>
+        <w:numPr>
+          <w:ilvl w:val="0"/>
+          <w:numId w:val="1"/>
+        </w:numPr>
+      </w:pPr>
+      <w:proofErr w:type="spellStart"/>
+      <w:r>
+        <w:rPr>
+          <w:b/>
+          <w:bCs/>
+        </w:rPr>
+        <w:t>expected_goals</w:t>
+      </w:r>
+      <w:proofErr w:type="spellEnd"/>
+      <w:r>
+        <w:t>: The expected goals (</w:t>
+      </w:r>
+      <w:proofErr w:type="spellStart"/>
+      <w:r>
+        <w:t>xG</w:t>
+      </w:r>
+      <w:proofErr w:type="spellEnd"/>
+      <w:r>
+        <w:t>) metric, predicting the likelihood of scoring based on shot quality.</w:t>
+      </w:r>
+    </w:p>
+    <w:p>
+      <w:pPr>
+        <w:numPr>
+          <w:ilvl w:val="0"/>
+          <w:numId w:val="1"/>
+        </w:numPr>
+      </w:pPr>
+      <w:proofErr w:type="spellStart"/>
+      <w:r>
+        <w:rPr>
+          <w:b/>
+          <w:bCs/>
+        </w:rPr>
+        <w:t>expected_assists</w:t>
+      </w:r>
+      <w:proofErr w:type="spellEnd"/>
+      <w:r>
+        <w:t>: The expected assists (</w:t>
+      </w:r>
+      <w:proofErr w:type="spellStart"/>
+      <w:r>
+        <w:t>xA</w:t>
+      </w:r>
+      <w:proofErr w:type="spellEnd"/>
+      <w:r>
+        <w:t>) metric, predicting the likelihood of assisting a goal.</w:t>
+      </w:r>
+    </w:p>
+    <w:p>
+      <w:pPr>
+        <w:numPr>
+          <w:ilvl w:val="0"/>
+          <w:numId w:val="1"/>
+        </w:numPr>
+      </w:pPr>
+      <w:proofErr w:type="spellStart"/>
+      <w:r>
+        <w:rPr>
+          <w:b/>
+          <w:bCs/>
+        </w:rPr>
+        <w:t>expected_goal_involvements</w:t>
+      </w:r>
+      <w:proofErr w:type="spellEnd"/>
+      <w:r>
+        <w:t>: The combined expected goals and assists (</w:t>
+      </w:r>
+      <w:proofErr w:type="spellStart"/>
+      <w:r>
+        <w:t>xGI</w:t>
+      </w:r>
+      <w:proofErr w:type="spellEnd"/>
+      <w:r>
+        <w:t>) for the player.</w:t>
+      </w:r>
+    </w:p>
+    <w:p>
+      <w:pPr>
+        <w:numPr>
+          <w:ilvl w:val="0"/>
+          <w:numId w:val="1"/>
+        </w:numPr>
+      </w:pPr>
+      <w:proofErr w:type="spellStart"/>
+      <w:r>
+        <w:rPr>
+          <w:b/>
+          <w:bCs/>
+        </w:rPr>
+        <w:t>expected_goals_conceded</w:t>
+      </w:r>
+      <w:proofErr w:type="spellEnd"/>
+      <w:r>
+        <w:t>: The expected goals conceded (</w:t>
+      </w:r>
+      <w:proofErr w:type="spellStart"/>
+      <w:r>
+        <w:t>xGC</w:t>
+      </w:r>
+      <w:proofErr w:type="spellEnd"/>
+      <w:r>
+        <w:t>) metric, predicting how many goals the player's team is expected to concede.</w:t>
+      </w:r>
+    </w:p>
+    <w:p>
+      <w:pPr>
+        <w:numPr>
+          <w:ilvl w:val="0"/>
+          <w:numId w:val="1"/>
+        </w:numPr>
+      </w:pPr>
+      <w:proofErr w:type="spellStart"/>
+      <w:r>
+        <w:rPr>
+          <w:b/>
+          <w:bCs/>
+        </w:rPr>
+        <w:t>influence_rank</w:t>
+      </w:r>
+      <w:proofErr w:type="spellEnd"/>
+      <w:r>
+        <w:t>: The player's rank for influence among all players.</w:t>
+      </w:r>
+    </w:p>
+    <w:p>
+      <w:pPr>
+        <w:numPr>
+          <w:ilvl w:val="0"/>
+          <w:numId w:val="1"/>
+        </w:numPr>
+      </w:pPr>
+      <w:proofErr w:type="spellStart"/>
+      <w:r>
+        <w:rPr>
+          <w:b/>
+          <w:bCs/>
+        </w:rPr>
+        <w:t>influence_rank_type</w:t>
+      </w:r>
+      <w:proofErr w:type="spellEnd"/>
+      <w:r>
+        <w:t>: The player's rank for influence within his position.</w:t>
+      </w:r>
+    </w:p>
+    <w:p>
+      <w:pPr>
+        <w:numPr>
+          <w:ilvl w:val="0"/>
+          <w:numId w:val="1"/>
+        </w:numPr>
+      </w:pPr>
+      <w:proofErr w:type="spellStart"/>
+      <w:r>
+        <w:rPr>
+          <w:b/>
+          <w:bCs/>
+        </w:rPr>
+        <w:t>creativity_rank</w:t>
+      </w:r>
+      <w:proofErr w:type="spellEnd"/>
+      <w:r>
+        <w:t>: The player's rank for creativity among all players.</w:t>
+      </w:r>
+    </w:p>
+    <w:p>
+      <w:pPr>
+        <w:numPr>
+          <w:ilvl w:val="0"/>
+          <w:numId w:val="1"/>
+        </w:numPr>
+      </w:pPr>
+      <w:proofErr w:type="spellStart"/>
+      <w:r>
+        <w:rPr>
+          <w:b/>
+          <w:bCs/>
+        </w:rPr>
+        <w:t>creativity_rank_type</w:t>
+      </w:r>
+      <w:proofErr w:type="spellEnd"/>
+      <w:r>
+        <w:t>: The player's rank for creativity within his position.</w:t>
+      </w:r>
+    </w:p>
+    <w:p>
+      <w:pPr>
+        <w:numPr>
+          <w:ilvl w:val="0"/>
+          <w:numId w:val="1"/>
+        </w:numPr>
+      </w:pPr>
+      <w:proofErr w:type="spellStart"/>
+      <w:r>
+        <w:rPr>
+          <w:b/>
+          <w:bCs/>
+        </w:rPr>
+        <w:t>threat_rank</w:t>
+      </w:r>
+      <w:proofErr w:type="spellEnd"/>
+      <w:r>
+        <w:t>: The player's rank for threat among all players.</w:t>
+      </w:r>
+    </w:p>
+    <w:p>
+      <w:pPr>
+        <w:numPr>
+          <w:ilvl w:val="0"/>
+          <w:numId w:val="1"/>
+        </w:numPr>
+      </w:pPr>
+      <w:proofErr w:type="spellStart"/>
+      <w:r>
+        <w:rPr>
+          <w:b/>
+          <w:bCs/>
+        </w:rPr>
+        <w:t>threat_rank_type</w:t>
+      </w:r>
+      <w:proofErr w:type="spellEnd"/>
+      <w:r>
+        <w:t>: The player's rank for threat within his position.</w:t>
+      </w:r>
+    </w:p>
+    <w:p>
+      <w:pPr>
+        <w:numPr>
+          <w:ilvl w:val="0"/>
+          <w:numId w:val="1"/>
+        </w:numPr>
+      </w:pPr>
+      <w:proofErr w:type="spellStart"/>
+      <w:r>
+        <w:rPr>
+          <w:b/>
+          <w:bCs/>
+        </w:rPr>
+        <w:t>ict_index_rank</w:t>
+      </w:r>
+      <w:proofErr w:type="spellEnd"/>
+      <w:r>
+        <w:t>: The player's rank for the ICT Index among all players.</w:t>
+      </w:r>
+    </w:p>
+    <w:p>
+      <w:pPr>
+        <w:numPr>
+          <w:ilvl w:val="0"/>
+          <w:numId w:val="1"/>
+        </w:numPr>
+      </w:pPr>
+      <w:proofErr w:type="spellStart"/>
+      <w:r>
+        <w:rPr>
+          <w:b/>
+          <w:bCs/>
+        </w:rPr>
+        <w:t>ict_index_rank_type</w:t>
+      </w:r>
+      <w:proofErr w:type="spellEnd"/>
+      <w:r>
+        <w:t>: The player's rank for the ICT Index within his position.</w:t>
+      </w:r>
+    </w:p>
+    <w:p>
+      <w:pPr>
+        <w:numPr>
+          <w:ilvl w:val="0"/>
+          <w:numId w:val="1"/>
+        </w:numPr>
+      </w:pPr>
+      <w:proofErr w:type="spellStart"/>
+      <w:r>
+        <w:rPr>
+          <w:b/>
+          <w:bCs/>
+        </w:rPr>
+        <w:t>corners_and_indirect_freekicks_order</w:t>
+      </w:r>
+      <w:proofErr w:type="spellEnd"/>
+      <w:r>
+        <w:t>: The player's order of preference for taking corners and indirect free kicks.</w:t>
+      </w:r>
+    </w:p>
+    <w:p>
+      <w:pPr>
+        <w:numPr>
+          <w:ilvl w:val="0"/>
+          <w:numId w:val="1"/>
+        </w:numPr>
+      </w:pPr>
+      <w:proofErr w:type="spellStart"/>
+      <w:r>
+        <w:rPr>
+          <w:b/>
+          <w:bCs/>
+        </w:rPr>
+        <w:t>corners_and_indirect_freekicks_text</w:t>
+      </w:r>
+      <w:proofErr w:type="spellEnd"/>
+      <w:r>
+        <w:t>: Descriptive text about the player's role in taking corners and indirect free kicks.</w:t>
+      </w:r>
+    </w:p>
+    <w:p>
+      <w:pPr>
+        <w:numPr>
+          <w:ilvl w:val="0"/>
+          <w:numId w:val="1"/>
+        </w:numPr>
+      </w:pPr>
+      <w:proofErr w:type="spellStart"/>
+      <w:r>
+        <w:rPr>
+          <w:b/>
+          <w:bCs/>
+        </w:rPr>
+        <w:t>direct_freekicks_order</w:t>
+      </w:r>
+      <w:proofErr w:type="spellEnd"/>
+      <w:r>
+        <w:t>: The player's order of preference for taking direct free kicks.</w:t>
+      </w:r>
+    </w:p>
+    <w:p>
+      <w:pPr>
+        <w:numPr>
+          <w:ilvl w:val="0"/>
+          <w:numId w:val="1"/>
+        </w:numPr>
+      </w:pPr>
+      <w:proofErr w:type="spellStart"/>
+      <w:r>
+        <w:rPr>
+          <w:b/>
+          <w:bCs/>
+        </w:rPr>
+        <w:t>direct_freekicks_text</w:t>
+      </w:r>
+      <w:proofErr w:type="spellEnd"/>
+      <w:r>
+        <w:t>: Descriptive text about the player's role in taking direct free kicks.</w:t>
+      </w:r>
+    </w:p>
+    <w:p>
+      <w:pPr>
+        <w:numPr>
+          <w:ilvl w:val="0"/>
+          <w:numId w:val="1"/>
+        </w:numPr>
+      </w:pPr>
+      <w:proofErr w:type="spellStart"/>
+      <w:r>
+        <w:rPr>
+          <w:b/>
+          <w:bCs/>
+        </w:rPr>
+        <w:t>penalties_order</w:t>
+      </w:r>
+      <w:proofErr w:type="spellEnd"/>
+      <w:r>
+        <w:t>: The player's order of preference for taking penalties.</w:t>
+      </w:r>
+    </w:p>
+    <w:p>
+      <w:pPr>
+        <w:numPr>
+          <w:ilvl w:val="0"/>
+          <w:numId w:val="1"/>
+        </w:numPr>
+      </w:pPr>
+      <w:proofErr w:type="spellStart"/>
+      <w:r>
+        <w:rPr>
+          <w:b/>
+          <w:bCs/>
+        </w:rPr>
+        <w:t>penalties_text</w:t>
+      </w:r>
+      <w:proofErr w:type="spellEnd"/>
+      <w:r>
+        <w:t>: Descriptive text about the player's role in taking penalties.</w:t>
+      </w:r>
+    </w:p>
+    <w:p>
+      <w:pPr>
+        <w:numPr>
+          <w:ilvl w:val="0"/>
+          <w:numId w:val="1"/>
+        </w:numPr>
+      </w:pPr>
+      <w:r>
+        <w:rPr>
+          <w:b/>
+          <w:bCs/>
+        </w:rPr>
+        <w:t>expected_goals_per_90</w:t>
+      </w:r>
+      <w:r>
+        <w:t>: The expected goals per 90 minutes played.</w:t>
+      </w:r>
+    </w:p>
+    <w:p>
+      <w:pPr>
+        <w:numPr>
+          <w:ilvl w:val="0"/>
+          <w:numId w:val="1"/>
+        </w:numPr>
+      </w:pPr>
+      <w:r>
+        <w:rPr>
+          <w:b/>
+          <w:bCs/>
+        </w:rPr>
+        <w:t>saves_per_90</w:t>
+      </w:r>
+      <w:r>
+        <w:t>: The number of saves made per 90 minutes played.</w:t>
+      </w:r>
+    </w:p>
+    <w:p>
+      <w:pPr>
+        <w:numPr>
+          <w:ilvl w:val="0"/>
+          <w:numId w:val="1"/>
+        </w:numPr>
+      </w:pPr>
+      <w:r>
+        <w:rPr>
+          <w:b/>
+          <w:bCs/>
+        </w:rPr>
+        <w:t>expected_assists_per_90</w:t>
+      </w:r>
+      <w:r>
+        <w:t>: The expected assists per 90 minutes played.</w:t>
+      </w:r>
+    </w:p>
+    <w:p>
+      <w:pPr>
+        <w:numPr>
+          <w:ilvl w:val="0"/>
+          <w:numId w:val="1"/>
+        </w:numPr>
+      </w:pPr>
+      <w:r>
+        <w:rPr>
+          <w:b/>
+          <w:bCs/>
+        </w:rPr>
+        <w:t>expected_goal_involvements_per_90</w:t>
+      </w:r>
+      <w:r>
+        <w:t>: The expected goal involvements (goals + assists) per 90 minutes played.</w:t>
+      </w:r>
+    </w:p>
+    <w:p>
+      <w:pPr>
+        <w:numPr>
+          <w:ilvl w:val="0"/>
+          <w:numId w:val="1"/>
+        </w:numPr>
+      </w:pPr>
+      <w:r>
+        <w:rPr>
+          <w:b/>
+          <w:bCs/>
+        </w:rPr>
         <w:lastRenderedPageBreak/>
-        <w:t>ict_index</w:t>
-      </w:r>
-      <w:proofErr w:type="spellEnd"/>
-      <w:r>
-        <w:t>: A composite index combining Influence, Creativity, and Threat, used to assess a player's overall potential.</w:t>
-      </w:r>
-    </w:p>
-    <w:p>
-      <w:pPr>
-        <w:numPr>
-          <w:ilvl w:val="0"/>
-          <w:numId w:val="1"/>
-        </w:numPr>
-      </w:pPr>
-      <w:r>
-        <w:rPr>
-          <w:b/>
-          <w:bCs/>
-        </w:rPr>
-        <w:t>starts</w:t>
-      </w:r>
-      <w:r>
-        <w:t>: The number of games the player has started.</w:t>
-      </w:r>
-    </w:p>
-    <w:p>
-      <w:pPr>
-        <w:numPr>
-          <w:ilvl w:val="0"/>
-          <w:numId w:val="1"/>
-        </w:numPr>
-      </w:pPr>
-      <w:proofErr w:type="spellStart"/>
-      <w:r>
-        <w:rPr>
-          <w:b/>
-          <w:bCs/>
-        </w:rPr>
-        <w:t>expected_goals</w:t>
-      </w:r>
-      <w:proofErr w:type="spellEnd"/>
-      <w:r>
-        <w:t>: The expected goals (</w:t>
-      </w:r>
-      <w:proofErr w:type="spellStart"/>
-      <w:r>
-        <w:t>xG</w:t>
-      </w:r>
-      <w:proofErr w:type="spellEnd"/>
-      <w:r>
-        <w:t>) metric, predicting the likelihood of scoring based on shot quality.</w:t>
-      </w:r>
-    </w:p>
-    <w:p>
-      <w:pPr>
-        <w:numPr>
-          <w:ilvl w:val="0"/>
-          <w:numId w:val="1"/>
-        </w:numPr>
-      </w:pPr>
-      <w:proofErr w:type="spellStart"/>
-      <w:r>
-        <w:rPr>
-          <w:b/>
-          <w:bCs/>
-        </w:rPr>
-        <w:t>expected_assists</w:t>
-      </w:r>
-      <w:proofErr w:type="spellEnd"/>
-      <w:r>
-        <w:t>: The expected assists (</w:t>
-      </w:r>
-      <w:proofErr w:type="spellStart"/>
-      <w:r>
-        <w:t>xA</w:t>
-      </w:r>
-      <w:proofErr w:type="spellEnd"/>
-      <w:r>
-        <w:t>) metric, predicting the likelihood of assisting a goal.</w:t>
-      </w:r>
-    </w:p>
-    <w:p>
-      <w:pPr>
-        <w:numPr>
-          <w:ilvl w:val="0"/>
-          <w:numId w:val="1"/>
-        </w:numPr>
-      </w:pPr>
-      <w:proofErr w:type="spellStart"/>
-      <w:r>
-        <w:rPr>
-          <w:b/>
-          <w:bCs/>
-        </w:rPr>
-        <w:t>expected_goal_involvements</w:t>
-      </w:r>
-      <w:proofErr w:type="spellEnd"/>
-      <w:r>
-        <w:t>: The combined expected goals and assists (</w:t>
-      </w:r>
-      <w:proofErr w:type="spellStart"/>
-      <w:r>
-        <w:t>xGI</w:t>
-      </w:r>
-      <w:proofErr w:type="spellEnd"/>
-      <w:r>
-        <w:t>) for the player.</w:t>
-      </w:r>
-    </w:p>
-    <w:p>
-      <w:pPr>
-        <w:numPr>
-          <w:ilvl w:val="0"/>
-          <w:numId w:val="1"/>
-        </w:numPr>
-      </w:pPr>
-      <w:proofErr w:type="spellStart"/>
-      <w:r>
-        <w:rPr>
-          <w:b/>
-          <w:bCs/>
-        </w:rPr>
-        <w:t>expected_goals_conceded</w:t>
-      </w:r>
-      <w:proofErr w:type="spellEnd"/>
-      <w:r>
-        <w:t>: The expected goals conceded (</w:t>
-      </w:r>
-      <w:proofErr w:type="spellStart"/>
-      <w:r>
-        <w:t>xGC</w:t>
-      </w:r>
-      <w:proofErr w:type="spellEnd"/>
-      <w:r>
-        <w:t>) metric, predicting how many goals the player's team is expected to concede.</w:t>
-      </w:r>
-    </w:p>
-    <w:p>
-      <w:pPr>
-        <w:numPr>
-          <w:ilvl w:val="0"/>
-          <w:numId w:val="1"/>
-        </w:numPr>
-      </w:pPr>
-      <w:proofErr w:type="spellStart"/>
-      <w:r>
-        <w:rPr>
-          <w:b/>
-          <w:bCs/>
-        </w:rPr>
-        <w:t>influence_rank</w:t>
-      </w:r>
-      <w:proofErr w:type="spellEnd"/>
-      <w:r>
-        <w:t>: The player's rank for influence among all players.</w:t>
-      </w:r>
-    </w:p>
-    <w:p>
-      <w:pPr>
-        <w:numPr>
-          <w:ilvl w:val="0"/>
-          <w:numId w:val="1"/>
-        </w:numPr>
-      </w:pPr>
-      <w:proofErr w:type="spellStart"/>
-      <w:r>
-        <w:rPr>
-          <w:b/>
-          <w:bCs/>
-        </w:rPr>
-        <w:t>influence_rank_type</w:t>
-      </w:r>
-      <w:proofErr w:type="spellEnd"/>
-      <w:r>
-        <w:t>: The player's rank for influence within his position.</w:t>
-      </w:r>
-    </w:p>
-    <w:p>
-      <w:pPr>
-        <w:numPr>
-          <w:ilvl w:val="0"/>
-          <w:numId w:val="1"/>
-        </w:numPr>
-      </w:pPr>
-      <w:proofErr w:type="spellStart"/>
-      <w:r>
-        <w:rPr>
-          <w:b/>
-          <w:bCs/>
-        </w:rPr>
-        <w:t>creativity_rank</w:t>
-      </w:r>
-      <w:proofErr w:type="spellEnd"/>
-      <w:r>
-        <w:t>: The player's rank for creativity among all players.</w:t>
-      </w:r>
-    </w:p>
-    <w:p>
-      <w:pPr>
-        <w:numPr>
-          <w:ilvl w:val="0"/>
-          <w:numId w:val="1"/>
-        </w:numPr>
-      </w:pPr>
-      <w:proofErr w:type="spellStart"/>
-      <w:r>
-        <w:rPr>
-          <w:b/>
-          <w:bCs/>
-        </w:rPr>
-        <w:t>creativity_rank_type</w:t>
-      </w:r>
-      <w:proofErr w:type="spellEnd"/>
-      <w:r>
-        <w:t>: The player's rank for creativity within his position.</w:t>
-      </w:r>
-    </w:p>
-    <w:p>
-      <w:pPr>
-        <w:numPr>
-          <w:ilvl w:val="0"/>
-          <w:numId w:val="1"/>
-        </w:numPr>
-      </w:pPr>
-      <w:proofErr w:type="spellStart"/>
-      <w:r>
-        <w:rPr>
-          <w:b/>
-          <w:bCs/>
-        </w:rPr>
-        <w:t>threat_rank</w:t>
-      </w:r>
-      <w:proofErr w:type="spellEnd"/>
-      <w:r>
-        <w:t>: The player's rank for threat among all players.</w:t>
-      </w:r>
-    </w:p>
-    <w:p>
-      <w:pPr>
-        <w:numPr>
-          <w:ilvl w:val="0"/>
-          <w:numId w:val="1"/>
-        </w:numPr>
-      </w:pPr>
-      <w:proofErr w:type="spellStart"/>
-      <w:r>
-        <w:rPr>
-          <w:b/>
-          <w:bCs/>
-        </w:rPr>
-        <w:t>threat_rank_type</w:t>
-      </w:r>
-      <w:proofErr w:type="spellEnd"/>
-      <w:r>
-        <w:t>: The player's rank for threat within his position.</w:t>
-      </w:r>
-    </w:p>
-    <w:p>
-      <w:pPr>
-        <w:numPr>
-          <w:ilvl w:val="0"/>
-          <w:numId w:val="1"/>
-        </w:numPr>
-      </w:pPr>
-      <w:proofErr w:type="spellStart"/>
-      <w:r>
-        <w:rPr>
-          <w:b/>
-          <w:bCs/>
-        </w:rPr>
-        <w:t>ict_index_rank</w:t>
-      </w:r>
-      <w:proofErr w:type="spellEnd"/>
-      <w:r>
-        <w:t>: The player's rank for the ICT Index among all players.</w:t>
-      </w:r>
-    </w:p>
-    <w:p>
-      <w:pPr>
-        <w:numPr>
-          <w:ilvl w:val="0"/>
-          <w:numId w:val="1"/>
-        </w:numPr>
-      </w:pPr>
-      <w:proofErr w:type="spellStart"/>
-      <w:r>
-        <w:rPr>
-          <w:b/>
-          <w:bCs/>
-        </w:rPr>
-        <w:t>ict_index_rank_type</w:t>
-      </w:r>
-      <w:proofErr w:type="spellEnd"/>
-      <w:r>
-        <w:t>: The player's rank for the ICT Index within his position.</w:t>
-      </w:r>
-    </w:p>
-    <w:p>
-      <w:pPr>
-        <w:numPr>
-          <w:ilvl w:val="0"/>
-          <w:numId w:val="1"/>
-        </w:numPr>
-      </w:pPr>
-      <w:proofErr w:type="spellStart"/>
-      <w:r>
-        <w:rPr>
-          <w:b/>
-          <w:bCs/>
-        </w:rPr>
-        <w:t>corners_and_indirect_freekicks_order</w:t>
-      </w:r>
-      <w:proofErr w:type="spellEnd"/>
-      <w:r>
-        <w:t>: The player's order of preference for taking corners and indirect free kicks.</w:t>
-      </w:r>
-    </w:p>
-    <w:p>
-      <w:pPr>
-        <w:numPr>
-          <w:ilvl w:val="0"/>
-          <w:numId w:val="1"/>
-        </w:numPr>
-      </w:pPr>
-      <w:proofErr w:type="spellStart"/>
-      <w:r>
-        <w:rPr>
-          <w:b/>
-          <w:bCs/>
-        </w:rPr>
-        <w:t>corners_and_indirect_freekicks_text</w:t>
-      </w:r>
-      <w:proofErr w:type="spellEnd"/>
-      <w:r>
-        <w:t>: Descriptive text about the player's role in taking corners and indirect free kicks.</w:t>
-      </w:r>
-    </w:p>
-    <w:p>
-      <w:pPr>
-        <w:numPr>
-          <w:ilvl w:val="0"/>
-          <w:numId w:val="1"/>
-        </w:numPr>
-      </w:pPr>
-      <w:proofErr w:type="spellStart"/>
-      <w:r>
-        <w:rPr>
-          <w:b/>
-          <w:bCs/>
-        </w:rPr>
-        <w:t>direct_freekicks_order</w:t>
-      </w:r>
-      <w:proofErr w:type="spellEnd"/>
-      <w:r>
-        <w:t>: The player's order of preference for taking direct free kicks.</w:t>
-      </w:r>
-    </w:p>
-    <w:p>
-      <w:pPr>
-        <w:numPr>
-          <w:ilvl w:val="0"/>
-          <w:numId w:val="1"/>
-        </w:numPr>
-      </w:pPr>
-      <w:proofErr w:type="spellStart"/>
-      <w:r>
-        <w:rPr>
-          <w:b/>
-          <w:bCs/>
-        </w:rPr>
-        <w:t>direct_freekicks_text</w:t>
-      </w:r>
-      <w:proofErr w:type="spellEnd"/>
-      <w:r>
-        <w:t>: Descriptive text about the player's role in taking direct free kicks.</w:t>
-      </w:r>
-    </w:p>
-    <w:p>
-      <w:pPr>
-        <w:numPr>
-          <w:ilvl w:val="0"/>
-          <w:numId w:val="1"/>
-        </w:numPr>
-      </w:pPr>
-      <w:proofErr w:type="spellStart"/>
-      <w:r>
-        <w:rPr>
-          <w:b/>
-          <w:bCs/>
-        </w:rPr>
-        <w:t>penalties_order</w:t>
-      </w:r>
-      <w:proofErr w:type="spellEnd"/>
-      <w:r>
-        <w:t>: The player's order of preference for taking penalties.</w:t>
-      </w:r>
-    </w:p>
-    <w:p>
-      <w:pPr>
-        <w:numPr>
-          <w:ilvl w:val="0"/>
-          <w:numId w:val="1"/>
-        </w:numPr>
-      </w:pPr>
-      <w:proofErr w:type="spellStart"/>
-      <w:r>
-        <w:rPr>
-          <w:b/>
-          <w:bCs/>
-        </w:rPr>
-        <w:t>penalties_text</w:t>
-      </w:r>
-      <w:proofErr w:type="spellEnd"/>
-      <w:r>
-        <w:t>: Descriptive text about the player's role in taking penalties.</w:t>
-      </w:r>
-    </w:p>
-    <w:p>
-      <w:pPr>
-        <w:numPr>
-          <w:ilvl w:val="0"/>
-          <w:numId w:val="1"/>
-        </w:numPr>
-      </w:pPr>
-      <w:r>
-        <w:rPr>
-          <w:b/>
-          <w:bCs/>
-        </w:rPr>
-        <w:t>expected_goals_per_90</w:t>
-      </w:r>
-      <w:r>
-        <w:t>: The expected goals per 90 minutes played.</w:t>
-      </w:r>
-    </w:p>
-    <w:p>
-      <w:pPr>
-        <w:numPr>
-          <w:ilvl w:val="0"/>
-          <w:numId w:val="1"/>
-        </w:numPr>
-      </w:pPr>
-      <w:r>
-        <w:rPr>
-          <w:b/>
-          <w:bCs/>
-        </w:rPr>
-        <w:t>saves_per_90</w:t>
-      </w:r>
-      <w:r>
-        <w:t>: The number of saves made per 90 minutes played.</w:t>
-      </w:r>
-    </w:p>
-    <w:p>
-      <w:pPr>
-        <w:numPr>
-          <w:ilvl w:val="0"/>
-          <w:numId w:val="1"/>
-        </w:numPr>
-      </w:pPr>
-      <w:r>
-        <w:rPr>
-          <w:b/>
-          <w:bCs/>
-        </w:rPr>
-        <w:t>expected_assists_per_90</w:t>
-      </w:r>
-      <w:r>
-        <w:t>: The expected assists per 90 minutes played.</w:t>
-      </w:r>
-    </w:p>
-    <w:p>
-      <w:pPr>
-        <w:numPr>
-          <w:ilvl w:val="0"/>
-          <w:numId w:val="1"/>
-        </w:numPr>
-      </w:pPr>
-      <w:r>
-        <w:rPr>
-          <w:b/>
-          <w:bCs/>
-        </w:rPr>
-        <w:t>expected_goal_involvements_per_90</w:t>
-      </w:r>
-      <w:r>
-        <w:t>: The expected goal involvements (goals + assists) per 90 minutes played.</w:t>
-      </w:r>
-    </w:p>
-    <w:p>
-      <w:pPr>
-        <w:numPr>
-          <w:ilvl w:val="0"/>
-          <w:numId w:val="1"/>
-        </w:numPr>
-      </w:pPr>
-      <w:r>
-        <w:rPr>
-          <w:b/>
-          <w:bCs/>
-        </w:rPr>
         <w:t>expected_goals_conceded_per_90</w:t>
       </w:r>
       <w:r>
@@ -1637,7 +1639,6 @@
           <w:b/>
           <w:bCs/>
         </w:rPr>
-        <w:lastRenderedPageBreak/>
         <w:t>goals_conceded_per_90</w:t>
       </w:r>
       <w:r>
@@ -1840,7 +1841,11 @@
         <w:t>: The number of clean sheets per 90 minutes played.</w:t>
       </w:r>
     </w:p>
-    <w:p/>
+    <w:p>
+      <w:pPr>
+        <w:ind w:left="360"/>
+      </w:pPr>
+    </w:p>
     <w:sectPr>
       <w:pgSz w:w="12240" w:h="15840"/>
       <w:pgMar w:top="1440" w:right="1440" w:bottom="1440" w:left="1440" w:header="720" w:footer="720" w:gutter="0"/>
@@ -2376,6 +2381,7 @@
   <w:style w:type="character" w:default="1" w:styleId="DefaultParagraphFont">
     <w:name w:val="Default Paragraph Font"/>
     <w:uiPriority w:val="1"/>
+    <w:semiHidden/>
     <w:unhideWhenUsed/>
   </w:style>
   <w:style w:type="table" w:default="1" w:styleId="TableNormal">

</xml_diff>